<commit_message>
Fixed button position, fixed typos
</commit_message>
<xml_diff>
--- a/school/expedition/en/Arctic explorers.docx
+++ b/school/expedition/en/Arctic explorers.docx
@@ -79,14 +79,52 @@
           <w:szCs w:val="24"/>
         </w:rPr>
       </w:pPr>
-      <w:r>
-        <w:rPr>
-          <w:rFonts w:ascii="&amp;quot" w:eastAsia="Times New Roman" w:hAnsi="&amp;quot" w:cs="Times New Roman"/>
-          <w:color w:val="212529"/>
-          <w:sz w:val="24"/>
-          <w:szCs w:val="24"/>
-        </w:rPr>
-        <w:t>He and four others, were the first people on the South pole</w:t>
+      <w:proofErr w:type="gramStart"/>
+      <w:r>
+        <w:rPr>
+          <w:rFonts w:ascii="&amp;quot" w:eastAsia="Times New Roman" w:hAnsi="&amp;quot" w:cs="Times New Roman"/>
+          <w:color w:val="212529"/>
+          <w:sz w:val="24"/>
+          <w:szCs w:val="24"/>
+        </w:rPr>
+        <w:t>He and four others,</w:t>
+      </w:r>
+      <w:proofErr w:type="gramEnd"/>
+      <w:r>
+        <w:rPr>
+          <w:rFonts w:ascii="&amp;quot" w:eastAsia="Times New Roman" w:hAnsi="&amp;quot" w:cs="Times New Roman"/>
+          <w:color w:val="212529"/>
+          <w:sz w:val="24"/>
+          <w:szCs w:val="24"/>
+        </w:rPr>
+        <w:t xml:space="preserve"> were the first people on the South </w:t>
+      </w:r>
+      <w:r>
+        <w:rPr>
+          <w:rFonts w:ascii="&amp;quot" w:eastAsia="Times New Roman" w:hAnsi="&amp;quot" w:cs="Times New Roman"/>
+          <w:color w:val="212529"/>
+          <w:sz w:val="24"/>
+          <w:szCs w:val="24"/>
+        </w:rPr>
+        <w:t>P</w:t>
+      </w:r>
+      <w:r>
+        <w:rPr>
+          <w:rFonts w:ascii="&amp;quot" w:eastAsia="Times New Roman" w:hAnsi="&amp;quot" w:cs="Times New Roman"/>
+          <w:color w:val="212529"/>
+          <w:sz w:val="24"/>
+          <w:szCs w:val="24"/>
+        </w:rPr>
+        <w:t>ole</w:t>
+      </w:r>
+      <w:r>
+        <w:rPr>
+          <w:rFonts w:ascii="&amp;quot" w:eastAsia="Times New Roman" w:hAnsi="&amp;quot" w:cs="Times New Roman"/>
+          <w:color w:val="212529"/>
+          <w:sz w:val="24"/>
+          <w:szCs w:val="24"/>
+        </w:rPr>
+        <w:t>.</w:t>
       </w:r>
     </w:p>
     <w:p>
@@ -107,61 +145,43 @@
           <w:sz w:val="24"/>
           <w:szCs w:val="24"/>
         </w:rPr>
-        <w:t xml:space="preserve">His trip to the south pole </w:t>
-      </w:r>
-      <w:r>
-        <w:rPr>
-          <w:rFonts w:ascii="&amp;quot" w:eastAsia="Times New Roman" w:hAnsi="&amp;quot" w:cs="Times New Roman"/>
-          <w:color w:val="212529"/>
-          <w:sz w:val="24"/>
-          <w:szCs w:val="24"/>
-        </w:rPr>
-        <w:t>started</w:t>
-      </w:r>
-      <w:r>
-        <w:rPr>
-          <w:rFonts w:ascii="&amp;quot" w:eastAsia="Times New Roman" w:hAnsi="&amp;quot" w:cs="Times New Roman"/>
-          <w:color w:val="212529"/>
-          <w:sz w:val="24"/>
-          <w:szCs w:val="24"/>
-        </w:rPr>
-        <w:t xml:space="preserve"> on the 11th of </w:t>
-      </w:r>
-      <w:r>
-        <w:rPr>
-          <w:rFonts w:ascii="&amp;quot" w:eastAsia="Times New Roman" w:hAnsi="&amp;quot" w:cs="Times New Roman"/>
-          <w:color w:val="212529"/>
-          <w:sz w:val="24"/>
-          <w:szCs w:val="24"/>
-        </w:rPr>
-        <w:t>November</w:t>
-      </w:r>
-      <w:r>
-        <w:rPr>
-          <w:rFonts w:ascii="&amp;quot" w:eastAsia="Times New Roman" w:hAnsi="&amp;quot" w:cs="Times New Roman"/>
-          <w:color w:val="212529"/>
-          <w:sz w:val="24"/>
-          <w:szCs w:val="24"/>
-        </w:rPr>
-        <w:t xml:space="preserve">. With 52 dogs, four sleds, five people and 33 days later they reached the </w:t>
-      </w:r>
-      <w:r>
-        <w:rPr>
-          <w:rFonts w:ascii="&amp;quot" w:eastAsia="Times New Roman" w:hAnsi="&amp;quot" w:cs="Times New Roman"/>
-          <w:color w:val="212529"/>
-          <w:sz w:val="24"/>
-          <w:szCs w:val="24"/>
-        </w:rPr>
-        <w:t>south</w:t>
-      </w:r>
-      <w:r>
-        <w:rPr>
-          <w:rFonts w:ascii="&amp;quot" w:eastAsia="Times New Roman" w:hAnsi="&amp;quot" w:cs="Times New Roman"/>
-          <w:color w:val="212529"/>
-          <w:sz w:val="24"/>
-          <w:szCs w:val="24"/>
-        </w:rPr>
-        <w:t xml:space="preserve"> pole on December 14, 1911.</w:t>
+        <w:t xml:space="preserve">His trip to the </w:t>
+      </w:r>
+      <w:r>
+        <w:rPr>
+          <w:rFonts w:ascii="&amp;quot" w:eastAsia="Times New Roman" w:hAnsi="&amp;quot" w:cs="Times New Roman"/>
+          <w:color w:val="212529"/>
+          <w:sz w:val="24"/>
+          <w:szCs w:val="24"/>
+        </w:rPr>
+        <w:t>S</w:t>
+      </w:r>
+      <w:r>
+        <w:rPr>
+          <w:rFonts w:ascii="&amp;quot" w:eastAsia="Times New Roman" w:hAnsi="&amp;quot" w:cs="Times New Roman"/>
+          <w:color w:val="212529"/>
+          <w:sz w:val="24"/>
+          <w:szCs w:val="24"/>
+        </w:rPr>
+        <w:t xml:space="preserve">outh </w:t>
+      </w:r>
+      <w:r>
+        <w:rPr>
+          <w:rFonts w:ascii="&amp;quot" w:eastAsia="Times New Roman" w:hAnsi="&amp;quot" w:cs="Times New Roman"/>
+          <w:color w:val="212529"/>
+          <w:sz w:val="24"/>
+          <w:szCs w:val="24"/>
+        </w:rPr>
+        <w:t>P</w:t>
+      </w:r>
+      <w:r>
+        <w:rPr>
+          <w:rFonts w:ascii="&amp;quot" w:eastAsia="Times New Roman" w:hAnsi="&amp;quot" w:cs="Times New Roman"/>
+          <w:color w:val="212529"/>
+          <w:sz w:val="24"/>
+          <w:szCs w:val="24"/>
+        </w:rPr>
+        <w:t>ole started on the 11th of November. With 52 dogs, four sleds, five people and 33 days later they reached the south pole on December 14, 1911.</w:t>
       </w:r>
     </w:p>
     <w:p>
@@ -182,25 +202,7 @@
           <w:sz w:val="24"/>
           <w:szCs w:val="24"/>
         </w:rPr>
-        <w:t xml:space="preserve">He was born on the 16th of July 1872 and died 18th of June 1928 aged </w:t>
-      </w:r>
-      <w:r>
-        <w:rPr>
-          <w:rFonts w:ascii="&amp;quot" w:eastAsia="Times New Roman" w:hAnsi="&amp;quot" w:cs="Times New Roman"/>
-          <w:color w:val="212529"/>
-          <w:sz w:val="24"/>
-          <w:szCs w:val="24"/>
-        </w:rPr>
-        <w:t>56. He</w:t>
-      </w:r>
-      <w:r>
-        <w:rPr>
-          <w:rFonts w:ascii="&amp;quot" w:eastAsia="Times New Roman" w:hAnsi="&amp;quot" w:cs="Times New Roman"/>
-          <w:color w:val="212529"/>
-          <w:sz w:val="24"/>
-          <w:szCs w:val="24"/>
-        </w:rPr>
-        <w:t xml:space="preserve"> had four brothers (Gustav </w:t>
+        <w:t xml:space="preserve">He was born on the 16th of July 1872 and died 18th of June 1928 aged 56. He had four brothers (Gustav </w:t>
       </w:r>
       <w:proofErr w:type="spellStart"/>
       <w:r>
@@ -220,25 +222,16 @@
           <w:sz w:val="24"/>
           <w:szCs w:val="24"/>
         </w:rPr>
-        <w:t xml:space="preserve">, Leon Henry Benham, Kasper and Jens Ole Antonio. He was </w:t>
-      </w:r>
-      <w:r>
-        <w:rPr>
-          <w:rFonts w:ascii="&amp;quot" w:eastAsia="Times New Roman" w:hAnsi="&amp;quot" w:cs="Times New Roman"/>
-          <w:color w:val="212529"/>
-          <w:sz w:val="24"/>
-          <w:szCs w:val="24"/>
-        </w:rPr>
-        <w:t>never</w:t>
-      </w:r>
-      <w:r>
-        <w:rPr>
-          <w:rFonts w:ascii="&amp;quot" w:eastAsia="Times New Roman" w:hAnsi="&amp;quot" w:cs="Times New Roman"/>
-          <w:color w:val="212529"/>
-          <w:sz w:val="24"/>
-          <w:szCs w:val="24"/>
-        </w:rPr>
-        <w:t xml:space="preserve"> married</w:t>
+        <w:t>, Leon Henry Benham, Kasper and Jens Ole Antonio. He was never married</w:t>
+      </w:r>
+      <w:r>
+        <w:rPr>
+          <w:rFonts w:ascii="&amp;quot" w:eastAsia="Times New Roman" w:hAnsi="&amp;quot" w:cs="Times New Roman"/>
+          <w:color w:val="212529"/>
+          <w:sz w:val="24"/>
+          <w:szCs w:val="24"/>
+        </w:rPr>
+        <w:t>.</w:t>
       </w:r>
     </w:p>
     <w:p>
@@ -302,7 +295,43 @@
           <w:sz w:val="24"/>
           <w:szCs w:val="24"/>
         </w:rPr>
-        <w:t>Was born on the 6th of June 1869 and died on the 29 March 1912 after reaching the south pole.</w:t>
+        <w:t xml:space="preserve">Was born on the 6th of June 1869 and died on the 29 March 1912 after reaching the </w:t>
+      </w:r>
+      <w:r>
+        <w:rPr>
+          <w:rFonts w:ascii="&amp;quot" w:eastAsia="Times New Roman" w:hAnsi="&amp;quot" w:cs="Times New Roman"/>
+          <w:color w:val="212529"/>
+          <w:sz w:val="24"/>
+          <w:szCs w:val="24"/>
+        </w:rPr>
+        <w:t>S</w:t>
+      </w:r>
+      <w:r>
+        <w:rPr>
+          <w:rFonts w:ascii="&amp;quot" w:eastAsia="Times New Roman" w:hAnsi="&amp;quot" w:cs="Times New Roman"/>
+          <w:color w:val="212529"/>
+          <w:sz w:val="24"/>
+          <w:szCs w:val="24"/>
+        </w:rPr>
+        <w:t xml:space="preserve">outh </w:t>
+      </w:r>
+      <w:r>
+        <w:rPr>
+          <w:rFonts w:ascii="&amp;quot" w:eastAsia="Times New Roman" w:hAnsi="&amp;quot" w:cs="Times New Roman"/>
+          <w:color w:val="212529"/>
+          <w:sz w:val="24"/>
+          <w:szCs w:val="24"/>
+        </w:rPr>
+        <w:t>P</w:t>
+      </w:r>
+      <w:r>
+        <w:rPr>
+          <w:rFonts w:ascii="&amp;quot" w:eastAsia="Times New Roman" w:hAnsi="&amp;quot" w:cs="Times New Roman"/>
+          <w:color w:val="212529"/>
+          <w:sz w:val="24"/>
+          <w:szCs w:val="24"/>
+        </w:rPr>
+        <w:t>ole.</w:t>
       </w:r>
     </w:p>
     <w:p>
@@ -325,6 +354,15 @@
         </w:rPr>
         <w:t>He has five siblings and a wife (Kathleen Bruce) whom he had a child with (Peter Markham Scott)</w:t>
       </w:r>
+      <w:r>
+        <w:rPr>
+          <w:rFonts w:ascii="&amp;quot" w:eastAsia="Times New Roman" w:hAnsi="&amp;quot" w:cs="Times New Roman"/>
+          <w:color w:val="212529"/>
+          <w:sz w:val="24"/>
+          <w:szCs w:val="24"/>
+        </w:rPr>
+        <w:t>.</w:t>
+      </w:r>
     </w:p>
     <w:p>
       <w:pPr>
@@ -344,25 +382,61 @@
           <w:sz w:val="24"/>
           <w:szCs w:val="24"/>
         </w:rPr>
-        <w:t xml:space="preserve">He was in a race to get to the south pole but </w:t>
-      </w:r>
-      <w:r>
-        <w:rPr>
-          <w:rFonts w:ascii="&amp;quot" w:eastAsia="Times New Roman" w:hAnsi="&amp;quot" w:cs="Times New Roman"/>
-          <w:color w:val="212529"/>
-          <w:sz w:val="24"/>
-          <w:szCs w:val="24"/>
-        </w:rPr>
-        <w:t>unfortunately,</w:t>
-      </w:r>
-      <w:r>
-        <w:rPr>
-          <w:rFonts w:ascii="&amp;quot" w:eastAsia="Times New Roman" w:hAnsi="&amp;quot" w:cs="Times New Roman"/>
-          <w:color w:val="212529"/>
-          <w:sz w:val="24"/>
-          <w:szCs w:val="24"/>
-        </w:rPr>
-        <w:t xml:space="preserve"> he came second. His expedition had so many complications that it killed him. He died in a tent on the sout</w:t>
+        <w:t xml:space="preserve">He was in a race to get to the </w:t>
+      </w:r>
+      <w:r>
+        <w:rPr>
+          <w:rFonts w:ascii="&amp;quot" w:eastAsia="Times New Roman" w:hAnsi="&amp;quot" w:cs="Times New Roman"/>
+          <w:color w:val="212529"/>
+          <w:sz w:val="24"/>
+          <w:szCs w:val="24"/>
+        </w:rPr>
+        <w:t>S</w:t>
+      </w:r>
+      <w:r>
+        <w:rPr>
+          <w:rFonts w:ascii="&amp;quot" w:eastAsia="Times New Roman" w:hAnsi="&amp;quot" w:cs="Times New Roman"/>
+          <w:color w:val="212529"/>
+          <w:sz w:val="24"/>
+          <w:szCs w:val="24"/>
+        </w:rPr>
+        <w:t xml:space="preserve">outh </w:t>
+      </w:r>
+      <w:r>
+        <w:rPr>
+          <w:rFonts w:ascii="&amp;quot" w:eastAsia="Times New Roman" w:hAnsi="&amp;quot" w:cs="Times New Roman"/>
+          <w:color w:val="212529"/>
+          <w:sz w:val="24"/>
+          <w:szCs w:val="24"/>
+        </w:rPr>
+        <w:t>P</w:t>
+      </w:r>
+      <w:r>
+        <w:rPr>
+          <w:rFonts w:ascii="&amp;quot" w:eastAsia="Times New Roman" w:hAnsi="&amp;quot" w:cs="Times New Roman"/>
+          <w:color w:val="212529"/>
+          <w:sz w:val="24"/>
+          <w:szCs w:val="24"/>
+        </w:rPr>
+        <w:t xml:space="preserve">ole but unfortunately, he came second. His expedition had so many complications that it killed him. He died in a tent on the </w:t>
+      </w:r>
+      <w:r>
+        <w:rPr>
+          <w:rFonts w:ascii="&amp;quot" w:eastAsia="Times New Roman" w:hAnsi="&amp;quot" w:cs="Times New Roman"/>
+          <w:color w:val="212529"/>
+          <w:sz w:val="24"/>
+          <w:szCs w:val="24"/>
+        </w:rPr>
+        <w:t>S</w:t>
+      </w:r>
+      <w:r>
+        <w:rPr>
+          <w:rFonts w:ascii="&amp;quot" w:eastAsia="Times New Roman" w:hAnsi="&amp;quot" w:cs="Times New Roman"/>
+          <w:color w:val="212529"/>
+          <w:sz w:val="24"/>
+          <w:szCs w:val="24"/>
+        </w:rPr>
+        <w:t>out</w:t>
       </w:r>
       <w:r>
         <w:rPr>
@@ -380,7 +454,34 @@
           <w:sz w:val="24"/>
           <w:szCs w:val="24"/>
         </w:rPr>
-        <w:t xml:space="preserve"> pole </w:t>
+        <w:t xml:space="preserve"> </w:t>
+      </w:r>
+      <w:r>
+        <w:rPr>
+          <w:rFonts w:ascii="&amp;quot" w:eastAsia="Times New Roman" w:hAnsi="&amp;quot" w:cs="Times New Roman"/>
+          <w:color w:val="212529"/>
+          <w:sz w:val="24"/>
+          <w:szCs w:val="24"/>
+        </w:rPr>
+        <w:t>P</w:t>
+      </w:r>
+      <w:r>
+        <w:rPr>
+          <w:rFonts w:ascii="&amp;quot" w:eastAsia="Times New Roman" w:hAnsi="&amp;quot" w:cs="Times New Roman"/>
+          <w:color w:val="212529"/>
+          <w:sz w:val="24"/>
+          <w:szCs w:val="24"/>
+        </w:rPr>
+        <w:t>ole</w:t>
+      </w:r>
+      <w:r>
+        <w:rPr>
+          <w:rFonts w:ascii="&amp;quot" w:eastAsia="Times New Roman" w:hAnsi="&amp;quot" w:cs="Times New Roman"/>
+          <w:color w:val="212529"/>
+          <w:sz w:val="24"/>
+          <w:szCs w:val="24"/>
+        </w:rPr>
+        <w:t>.</w:t>
       </w:r>
     </w:p>
     <w:p>
@@ -436,6 +537,15 @@
         </w:rPr>
         <w:t>He was born on the 10th of October 1861 and died in Lysaker 13th of May 1930</w:t>
       </w:r>
+      <w:r>
+        <w:rPr>
+          <w:rFonts w:ascii="&amp;quot" w:eastAsia="Times New Roman" w:hAnsi="&amp;quot" w:cs="Times New Roman"/>
+          <w:color w:val="212529"/>
+          <w:sz w:val="24"/>
+          <w:szCs w:val="24"/>
+        </w:rPr>
+        <w:t>.</w:t>
+      </w:r>
     </w:p>
     <w:p>
       <w:pPr>
@@ -496,25 +606,7 @@
           <w:sz w:val="24"/>
           <w:szCs w:val="24"/>
         </w:rPr>
-        <w:t xml:space="preserve">" expedition that </w:t>
-      </w:r>
-      <w:r>
-        <w:rPr>
-          <w:rFonts w:ascii="&amp;quot" w:eastAsia="Times New Roman" w:hAnsi="&amp;quot" w:cs="Times New Roman"/>
-          <w:color w:val="212529"/>
-          <w:sz w:val="24"/>
-          <w:szCs w:val="24"/>
-        </w:rPr>
-        <w:t>lasted</w:t>
-      </w:r>
-      <w:r>
-        <w:rPr>
-          <w:rFonts w:ascii="&amp;quot" w:eastAsia="Times New Roman" w:hAnsi="&amp;quot" w:cs="Times New Roman"/>
-          <w:color w:val="212529"/>
-          <w:sz w:val="24"/>
-          <w:szCs w:val="24"/>
-        </w:rPr>
-        <w:t xml:space="preserve"> 3 years. That is all I know about hi</w:t>
+        <w:t>" expedition that lasted 3 years. That is all I know about hi</w:t>
       </w:r>
       <w:r>
         <w:rPr>
@@ -533,6 +625,15 @@
           <w:szCs w:val="24"/>
         </w:rPr>
         <w:t xml:space="preserve"> pls help.</w:t>
+      </w:r>
+      <w:r>
+        <w:rPr>
+          <w:rFonts w:ascii="&amp;quot" w:eastAsia="Times New Roman" w:hAnsi="&amp;quot" w:cs="Times New Roman"/>
+          <w:color w:val="212529"/>
+          <w:sz w:val="24"/>
+          <w:szCs w:val="24"/>
+        </w:rPr>
+        <w:t xml:space="preserve"> ;_;</w:t>
       </w:r>
     </w:p>
     <w:p>
@@ -612,38 +713,53 @@
           <w:sz w:val="24"/>
           <w:szCs w:val="24"/>
         </w:rPr>
-        <w:t xml:space="preserve">He was </w:t>
-      </w:r>
-      <w:r>
-        <w:rPr>
-          <w:rFonts w:ascii="&amp;quot" w:eastAsia="Times New Roman" w:hAnsi="&amp;quot" w:cs="Times New Roman"/>
-          <w:color w:val="212529"/>
-          <w:sz w:val="24"/>
-          <w:szCs w:val="24"/>
-        </w:rPr>
-        <w:t>Irish</w:t>
-      </w:r>
-      <w:r>
-        <w:rPr>
-          <w:rFonts w:ascii="&amp;quot" w:eastAsia="Times New Roman" w:hAnsi="&amp;quot" w:cs="Times New Roman"/>
-          <w:color w:val="212529"/>
-          <w:sz w:val="24"/>
-          <w:szCs w:val="24"/>
-        </w:rPr>
-        <w:t xml:space="preserve"> and had a brother (Frank) and two sisters (Helen and Kathleen). He had a wife (Emily Dorman) and a child (Edward Shackleton)</w:t>
-      </w:r>
-    </w:p>
-    <w:p>
-      <w:pPr>
-        <w:spacing w:after="100" w:afterAutospacing="1" w:line="240" w:lineRule="auto"/>
-        <w:ind w:left="225" w:right="225"/>
-        <w:rPr>
-          <w:rFonts w:ascii="&amp;quot" w:eastAsia="Times New Roman" w:hAnsi="&amp;quot" w:cs="Times New Roman"/>
-          <w:color w:val="212529"/>
-          <w:sz w:val="24"/>
-          <w:szCs w:val="24"/>
-        </w:rPr>
-      </w:pPr>
+        <w:t>He was Irish</w:t>
+      </w:r>
+      <w:r>
+        <w:rPr>
+          <w:rFonts w:ascii="&amp;quot" w:eastAsia="Times New Roman" w:hAnsi="&amp;quot" w:cs="Times New Roman"/>
+          <w:color w:val="212529"/>
+          <w:sz w:val="24"/>
+          <w:szCs w:val="24"/>
+        </w:rPr>
+        <w:t xml:space="preserve">, </w:t>
+      </w:r>
+      <w:r>
+        <w:rPr>
+          <w:rFonts w:ascii="&amp;quot" w:eastAsia="Times New Roman" w:hAnsi="&amp;quot" w:cs="Times New Roman"/>
+          <w:color w:val="212529"/>
+          <w:sz w:val="24"/>
+          <w:szCs w:val="24"/>
+        </w:rPr>
+        <w:t>had a brother (Frank) and two sisters (Helen and Kathleen). He had a wife (Emily Dorman) and a child (</w:t>
+      </w:r>
+      <w:r>
+        <w:rPr>
+          <w:rFonts w:ascii="&amp;quot" w:eastAsia="Times New Roman" w:hAnsi="&amp;quot" w:cs="Times New Roman"/>
+          <w:color w:val="212529"/>
+          <w:sz w:val="24"/>
+          <w:szCs w:val="24"/>
+        </w:rPr>
+        <w:t>Edward, Raymond and Cecily</w:t>
+      </w:r>
+      <w:r>
+        <w:rPr>
+          <w:rFonts w:ascii="&amp;quot" w:eastAsia="Times New Roman" w:hAnsi="&amp;quot" w:cs="Times New Roman"/>
+          <w:color w:val="212529"/>
+          <w:sz w:val="24"/>
+          <w:szCs w:val="24"/>
+        </w:rPr>
+        <w:t>)</w:t>
+      </w:r>
+      <w:r>
+        <w:rPr>
+          <w:rFonts w:ascii="&amp;quot" w:eastAsia="Times New Roman" w:hAnsi="&amp;quot" w:cs="Times New Roman"/>
+          <w:color w:val="212529"/>
+          <w:sz w:val="24"/>
+          <w:szCs w:val="24"/>
+        </w:rPr>
+        <w:t>.</w:t>
+      </w:r>
     </w:p>
     <w:p>
       <w:pPr>
@@ -658,6 +774,18 @@
       </w:pPr>
       <w:bookmarkStart w:id="0" w:name="_GoBack"/>
       <w:bookmarkEnd w:id="0"/>
+    </w:p>
+    <w:p>
+      <w:pPr>
+        <w:spacing w:after="100" w:afterAutospacing="1" w:line="240" w:lineRule="auto"/>
+        <w:ind w:left="225" w:right="225"/>
+        <w:rPr>
+          <w:rFonts w:ascii="&amp;quot" w:eastAsia="Times New Roman" w:hAnsi="&amp;quot" w:cs="Times New Roman"/>
+          <w:color w:val="212529"/>
+          <w:sz w:val="24"/>
+          <w:szCs w:val="24"/>
+        </w:rPr>
+      </w:pPr>
       <w:r>
         <w:rPr>
           <w:rFonts w:ascii="&amp;quot" w:eastAsia="Times New Roman" w:hAnsi="&amp;quot" w:cs="Times New Roman"/>
@@ -666,25 +794,7 @@
           <w:szCs w:val="24"/>
         </w:rPr>
         <w:lastRenderedPageBreak/>
-        <w:t xml:space="preserve">In 1901 he was chosen for the </w:t>
-      </w:r>
-      <w:r>
-        <w:rPr>
-          <w:rFonts w:ascii="&amp;quot" w:eastAsia="Times New Roman" w:hAnsi="&amp;quot" w:cs="Times New Roman"/>
-          <w:color w:val="212529"/>
-          <w:sz w:val="24"/>
-          <w:szCs w:val="24"/>
-        </w:rPr>
-        <w:t>Antarctic</w:t>
-      </w:r>
-      <w:r>
-        <w:rPr>
-          <w:rFonts w:ascii="&amp;quot" w:eastAsia="Times New Roman" w:hAnsi="&amp;quot" w:cs="Times New Roman"/>
-          <w:color w:val="212529"/>
-          <w:sz w:val="24"/>
-          <w:szCs w:val="24"/>
-        </w:rPr>
-        <w:t xml:space="preserve"> expedition with Robert Scott but </w:t>
+        <w:t xml:space="preserve">In 1901 he was chosen for the Antarctic expedition with Robert Scott but </w:t>
       </w:r>
       <w:r>
         <w:rPr>
@@ -723,25 +833,7 @@
           <w:sz w:val="24"/>
           <w:szCs w:val="24"/>
         </w:rPr>
-        <w:t xml:space="preserve">He then came back in 1908 with the ship Nimrod. He and his crew climbed mount </w:t>
-      </w:r>
-      <w:r>
-        <w:rPr>
-          <w:rFonts w:ascii="&amp;quot" w:eastAsia="Times New Roman" w:hAnsi="&amp;quot" w:cs="Times New Roman"/>
-          <w:color w:val="212529"/>
-          <w:sz w:val="24"/>
-          <w:szCs w:val="24"/>
-        </w:rPr>
-        <w:t>Erebus (</w:t>
-      </w:r>
-      <w:r>
-        <w:rPr>
-          <w:rFonts w:ascii="&amp;quot" w:eastAsia="Times New Roman" w:hAnsi="&amp;quot" w:cs="Times New Roman"/>
-          <w:color w:val="212529"/>
-          <w:sz w:val="24"/>
-          <w:szCs w:val="24"/>
-        </w:rPr>
-        <w:t>second-highest volcano in Antarctica). That helped some important discoveries such as: discovery of the approximate location of the South Magnetic Pole, party discovered the Beardmore Glacier... And he set a record for coming even closer to the south pole.</w:t>
+        <w:t>He then came back in 1908 with the ship Nimrod. He and his crew climbed mount Erebus (second-highest volcano in Antarctica). That helped some important discoveries such as: discovery of the approximate location of the South Magnetic Pole, party discovered the Beardmore Glacier... And he set a record for coming even closer to the south pole.</w:t>
       </w:r>
     </w:p>
     <w:p>
@@ -783,43 +875,7 @@
           <w:sz w:val="24"/>
           <w:szCs w:val="24"/>
         </w:rPr>
-        <w:t xml:space="preserve">In 1914, it was the 3rd trip to </w:t>
-      </w:r>
-      <w:r>
-        <w:rPr>
-          <w:rFonts w:ascii="&amp;quot" w:eastAsia="Times New Roman" w:hAnsi="&amp;quot" w:cs="Times New Roman"/>
-          <w:color w:val="212529"/>
-          <w:sz w:val="24"/>
-          <w:szCs w:val="24"/>
-        </w:rPr>
-        <w:t>Antarctic</w:t>
-      </w:r>
-      <w:r>
-        <w:rPr>
-          <w:rFonts w:ascii="&amp;quot" w:eastAsia="Times New Roman" w:hAnsi="&amp;quot" w:cs="Times New Roman"/>
-          <w:color w:val="212529"/>
-          <w:sz w:val="24"/>
-          <w:szCs w:val="24"/>
-        </w:rPr>
-        <w:t xml:space="preserve">. The ship got trapped in </w:t>
-      </w:r>
-      <w:r>
-        <w:rPr>
-          <w:rFonts w:ascii="&amp;quot" w:eastAsia="Times New Roman" w:hAnsi="&amp;quot" w:cs="Times New Roman"/>
-          <w:color w:val="212529"/>
-          <w:sz w:val="24"/>
-          <w:szCs w:val="24"/>
-        </w:rPr>
-        <w:t>the</w:t>
-      </w:r>
-      <w:r>
-        <w:rPr>
-          <w:rFonts w:ascii="&amp;quot" w:eastAsia="Times New Roman" w:hAnsi="&amp;quot" w:cs="Times New Roman"/>
-          <w:color w:val="212529"/>
-          <w:sz w:val="24"/>
-          <w:szCs w:val="24"/>
-        </w:rPr>
-        <w:t xml:space="preserve"> ice in 1915 and later sank. They abandoned the ship and lived on the ice for almost a year. In 1916 3 small boats went to get help and every single person on the ship survived</w:t>
+        <w:t>In 1914, it was the 3rd trip to Antarctic. The ship got trapped in the ice in 1915 and later sank. They abandoned the ship and lived on the ice for almost a year. In 1916 3 small boats went to get help and every single person on the ship survived</w:t>
       </w:r>
     </w:p>
     <w:p>
@@ -840,61 +896,7 @@
           <w:sz w:val="24"/>
           <w:szCs w:val="24"/>
         </w:rPr>
-        <w:t xml:space="preserve">A fourth expedition was planned to navigate around the </w:t>
-      </w:r>
-      <w:r>
-        <w:rPr>
-          <w:rFonts w:ascii="&amp;quot" w:eastAsia="Times New Roman" w:hAnsi="&amp;quot" w:cs="Times New Roman"/>
-          <w:color w:val="212529"/>
-          <w:sz w:val="24"/>
-          <w:szCs w:val="24"/>
-        </w:rPr>
-        <w:t>Antarctic</w:t>
-      </w:r>
-      <w:r>
-        <w:rPr>
-          <w:rFonts w:ascii="&amp;quot" w:eastAsia="Times New Roman" w:hAnsi="&amp;quot" w:cs="Times New Roman"/>
-          <w:color w:val="212529"/>
-          <w:sz w:val="24"/>
-          <w:szCs w:val="24"/>
-        </w:rPr>
-        <w:t xml:space="preserve">, but he died of a heart attack in </w:t>
-      </w:r>
-      <w:r>
-        <w:rPr>
-          <w:rFonts w:ascii="&amp;quot" w:eastAsia="Times New Roman" w:hAnsi="&amp;quot" w:cs="Times New Roman"/>
-          <w:color w:val="212529"/>
-          <w:sz w:val="24"/>
-          <w:szCs w:val="24"/>
-        </w:rPr>
-        <w:t>South Georgia</w:t>
-      </w:r>
-      <w:r>
-        <w:rPr>
-          <w:rFonts w:ascii="&amp;quot" w:eastAsia="Times New Roman" w:hAnsi="&amp;quot" w:cs="Times New Roman"/>
-          <w:color w:val="212529"/>
-          <w:sz w:val="24"/>
-          <w:szCs w:val="24"/>
-        </w:rPr>
-        <w:t xml:space="preserve">. He was </w:t>
-      </w:r>
-      <w:r>
-        <w:rPr>
-          <w:rFonts w:ascii="&amp;quot" w:eastAsia="Times New Roman" w:hAnsi="&amp;quot" w:cs="Times New Roman"/>
-          <w:color w:val="212529"/>
-          <w:sz w:val="24"/>
-          <w:szCs w:val="24"/>
-        </w:rPr>
-        <w:t>buried</w:t>
-      </w:r>
-      <w:r>
-        <w:rPr>
-          <w:rFonts w:ascii="&amp;quot" w:eastAsia="Times New Roman" w:hAnsi="&amp;quot" w:cs="Times New Roman"/>
-          <w:color w:val="212529"/>
-          <w:sz w:val="24"/>
-          <w:szCs w:val="24"/>
-        </w:rPr>
-        <w:t xml:space="preserve"> there.</w:t>
+        <w:t>A fourth expedition was planned to navigate around the Antarctic, but he died of a heart attack in South Georgia. He was buried there.</w:t>
       </w:r>
       <w:r>
         <w:rPr>

</xml_diff>